<commit_message>
revise reponse to reviewers and credit statement
</commit_message>
<xml_diff>
--- a/vignettes/revision1/CRediT author statement.docx
+++ b/vignettes/revision1/CRediT author statement.docx
@@ -208,7 +208,25 @@
         <w:rPr>
           <w:rFonts w:ascii="Times New Roman" w:hAnsi="Times New Roman" w:cs="Times New Roman"/>
         </w:rPr>
-        <w:t xml:space="preserve"> Conceptualization, Writing - Review &amp; Editing, Supervision, Project administration</w:t>
+        <w:t xml:space="preserve"> Conceptualization, </w:t>
+      </w:r>
+      <w:r>
+        <w:rPr>
+          <w:rFonts w:ascii="Times New Roman" w:hAnsi="Times New Roman" w:cs="Times New Roman"/>
+        </w:rPr>
+        <w:t>Writing - Original Draft</w:t>
+      </w:r>
+      <w:r>
+        <w:rPr>
+          <w:rFonts w:ascii="Times New Roman" w:hAnsi="Times New Roman" w:cs="Times New Roman"/>
+        </w:rPr>
+        <w:t xml:space="preserve">, </w:t>
+      </w:r>
+      <w:r>
+        <w:rPr>
+          <w:rFonts w:ascii="Times New Roman" w:hAnsi="Times New Roman" w:cs="Times New Roman"/>
+        </w:rPr>
+        <w:t>Writing - Review &amp; Editing, Supervision, Project administration</w:t>
       </w:r>
     </w:p>
     <w:sectPr>
@@ -616,17 +634,17 @@
     <w:lsdException w:name="Unresolved Mention" w:semiHidden="1" w:unhideWhenUsed="1"/>
     <w:lsdException w:name="Smart Link" w:semiHidden="1" w:unhideWhenUsed="1"/>
   </w:latentStyles>
-  <w:style w:type="paragraph" w:default="1" w:styleId="a">
+  <w:style w:type="paragraph" w:default="1" w:styleId="Normal">
     <w:name w:val="Normal"/>
     <w:qFormat/>
   </w:style>
-  <w:style w:type="character" w:default="1" w:styleId="a0">
+  <w:style w:type="character" w:default="1" w:styleId="DefaultParagraphFont">
     <w:name w:val="Default Paragraph Font"/>
     <w:uiPriority w:val="1"/>
     <w:semiHidden/>
     <w:unhideWhenUsed/>
   </w:style>
-  <w:style w:type="table" w:default="1" w:styleId="a1">
+  <w:style w:type="table" w:default="1" w:styleId="TableNormal">
     <w:name w:val="Normal Table"/>
     <w:uiPriority w:val="99"/>
     <w:semiHidden/>
@@ -641,7 +659,7 @@
       </w:tblCellMar>
     </w:tblPr>
   </w:style>
-  <w:style w:type="numbering" w:default="1" w:styleId="a2">
+  <w:style w:type="numbering" w:default="1" w:styleId="NoList">
     <w:name w:val="No List"/>
     <w:uiPriority w:val="99"/>
     <w:semiHidden/>

</xml_diff>